<commit_message>
added gantt, updated SRS
</commit_message>
<xml_diff>
--- a/SWYL-draft-ideas/docx/SWYL-draft-v2.0.docx
+++ b/SWYL-draft-ideas/docx/SWYL-draft-v2.0.docx
@@ -185,17 +185,29 @@
         <w:rPr>
           <w:noProof/>
         </w:rPr>
-        <w:t xml:space="preserve"> || PostreSQL</w:t>
-      </w:r>
-      <w:r>
-        <w:rPr>
-          <w:noProof/>
+        <w:t xml:space="preserve"> </w:t>
+      </w:r>
+      <w:r>
+        <w:rPr>
+          <w:strike/>
+          <w:noProof/>
+          <w:color w:val="FF0000"/>
+        </w:rPr>
+        <w:t>|| PostreSQL</w:t>
+      </w:r>
+      <w:r>
+        <w:rPr>
+          <w:strike/>
+          <w:noProof/>
+          <w:color w:val="FF0000"/>
         </w:rPr>
         <w:t xml:space="preserve"> || MoralisDB || Sanity</w:t>
       </w:r>
       <w:r>
         <w:rPr>
-          <w:noProof/>
+          <w:strike/>
+          <w:noProof/>
+          <w:color w:val="FF0000"/>
         </w:rPr>
         <w:t>.io</w:t>
       </w:r>
@@ -1116,16 +1128,28 @@
       <w:r>
         <w:rPr>
           <w:b/>
-          <w:noProof/>
+          <w:strike/>
+          <w:noProof/>
+          <w:color w:val="FF0000"/>
         </w:rPr>
         <w:t>Web3.js</w:t>
       </w:r>
       <w:r>
         <w:rPr>
           <w:bCs/>
-          <w:noProof/>
-        </w:rPr>
-        <w:t xml:space="preserve"> || </w:t>
+          <w:strike/>
+          <w:noProof/>
+          <w:color w:val="FF0000"/>
+        </w:rPr>
+        <w:t xml:space="preserve"> ||</w:t>
+      </w:r>
+      <w:r>
+        <w:rPr>
+          <w:bCs/>
+          <w:noProof/>
+          <w:color w:val="FF0000"/>
+        </w:rPr>
+        <w:t xml:space="preserve"> </w:t>
       </w:r>
       <w:r>
         <w:rPr>
@@ -1402,13 +1426,17 @@
         <w:spacing w:line="360" w:lineRule="auto"/>
         <w:rPr>
           <w:bCs/>
-          <w:noProof/>
-        </w:rPr>
-      </w:pPr>
-      <w:r>
-        <w:rPr>
-          <w:bCs/>
-          <w:noProof/>
+          <w:strike/>
+          <w:noProof/>
+          <w:color w:val="FF0000"/>
+        </w:rPr>
+      </w:pPr>
+      <w:r>
+        <w:rPr>
+          <w:bCs/>
+          <w:strike/>
+          <w:noProof/>
+          <w:color w:val="FF0000"/>
         </w:rPr>
         <w:t>Docker</w:t>
       </w:r>

</xml_diff>